<commit_message>
RSA, Caesar, Keys folder
</commit_message>
<xml_diff>
--- a/Documentation/Report.docx
+++ b/Documentation/Report.docx
@@ -139,24 +139,100 @@
           <w:sz w:val="28"/>
           <w:szCs w:val="28"/>
         </w:rPr>
-        <w:t>Cryptography Ciphers Strengths, Vulnerabilities, and Assurances</w:t>
-      </w:r>
-    </w:p>
-    <w:p>
-      <w:pPr>
-        <w:jc w:val="center"/>
+        <w:t>Cryptography Ciphers</w:t>
+      </w:r>
+      <w:r>
         <w:rPr>
           <w:rFonts w:ascii="Times New Roman" w:hAnsi="Times New Roman" w:cs="Times New Roman"/>
           <w:sz w:val="28"/>
           <w:szCs w:val="28"/>
         </w:rPr>
-      </w:pPr>
+        <w:t xml:space="preserve">: </w:t>
+      </w:r>
       <w:r>
         <w:rPr>
           <w:rFonts w:ascii="Times New Roman" w:hAnsi="Times New Roman" w:cs="Times New Roman"/>
           <w:sz w:val="28"/>
           <w:szCs w:val="28"/>
         </w:rPr>
+        <w:t>Vulnerabilities and Assurances</w:t>
+      </w:r>
+    </w:p>
+    <w:p>
+      <w:pPr>
+        <w:jc w:val="center"/>
+        <w:rPr>
+          <w:rFonts w:ascii="Times New Roman" w:hAnsi="Times New Roman" w:cs="Times New Roman"/>
+          <w:sz w:val="28"/>
+          <w:szCs w:val="28"/>
+        </w:rPr>
+      </w:pPr>
+    </w:p>
+    <w:p>
+      <w:pPr>
+        <w:jc w:val="center"/>
+        <w:rPr>
+          <w:rFonts w:ascii="Times New Roman" w:hAnsi="Times New Roman" w:cs="Times New Roman"/>
+          <w:sz w:val="28"/>
+          <w:szCs w:val="28"/>
+        </w:rPr>
+      </w:pPr>
+      <w:r>
+        <w:rPr>
+          <w:noProof/>
+        </w:rPr>
+        <w:drawing>
+          <wp:inline distT="0" distB="0" distL="0" distR="0" wp14:anchorId="4537227D" wp14:editId="6F32E641">
+            <wp:extent cx="3114675" cy="238125"/>
+            <wp:effectExtent l="0" t="0" r="9525" b="9525"/>
+            <wp:docPr id="2" name="Picture 2"/>
+            <wp:cNvGraphicFramePr>
+              <a:graphicFrameLocks xmlns:a="http://schemas.openxmlformats.org/drawingml/2006/main" noChangeAspect="1"/>
+            </wp:cNvGraphicFramePr>
+            <a:graphic xmlns:a="http://schemas.openxmlformats.org/drawingml/2006/main">
+              <a:graphicData uri="http://schemas.openxmlformats.org/drawingml/2006/picture">
+                <pic:pic xmlns:pic="http://schemas.openxmlformats.org/drawingml/2006/picture">
+                  <pic:nvPicPr>
+                    <pic:cNvPr id="1" name=""/>
+                    <pic:cNvPicPr/>
+                  </pic:nvPicPr>
+                  <pic:blipFill>
+                    <a:blip r:embed="rId7"/>
+                    <a:stretch>
+                      <a:fillRect/>
+                    </a:stretch>
+                  </pic:blipFill>
+                  <pic:spPr>
+                    <a:xfrm>
+                      <a:off x="0" y="0"/>
+                      <a:ext cx="3114675" cy="238125"/>
+                    </a:xfrm>
+                    <a:prstGeom prst="rect">
+                      <a:avLst/>
+                    </a:prstGeom>
+                  </pic:spPr>
+                </pic:pic>
+              </a:graphicData>
+            </a:graphic>
+          </wp:inline>
+        </w:drawing>
+      </w:r>
+    </w:p>
+    <w:p>
+      <w:pPr>
+        <w:jc w:val="center"/>
+        <w:rPr>
+          <w:rFonts w:ascii="Times New Roman" w:hAnsi="Times New Roman" w:cs="Times New Roman"/>
+          <w:b/>
+          <w:bCs/>
+        </w:rPr>
+      </w:pPr>
+      <w:r>
+        <w:rPr>
+          <w:rFonts w:ascii="Times New Roman" w:hAnsi="Times New Roman" w:cs="Times New Roman"/>
+          <w:b/>
+          <w:bCs/>
+        </w:rPr>
         <w:t>By: Alexis Daniel Ortega (A20435250)</w:t>
       </w:r>
     </w:p>
@@ -641,7 +717,7 @@
       </w:r>
     </w:p>
     <w:sectPr>
-      <w:footerReference w:type="default" r:id="rId7"/>
+      <w:footerReference w:type="default" r:id="rId8"/>
       <w:pgSz w:w="12240" w:h="15840"/>
       <w:pgMar w:top="1440" w:right="1440" w:bottom="1440" w:left="1440" w:header="720" w:footer="720" w:gutter="0"/>
       <w:pgNumType w:start="1"/>

</xml_diff>